<commit_message>
added tutorial 7 and solved some comments
</commit_message>
<xml_diff>
--- a/manual-pdf.docx
+++ b/manual-pdf.docx
@@ -1244,6 +1244,32 @@
         </w:numPr>
         <w:jc w:val="both"/>
       </w:pPr>
+      <w:proofErr w:type="spellStart"/>
+      <w:r>
+        <w:t>wget</w:t>
+      </w:r>
+      <w:proofErr w:type="spellEnd"/>
+      <w:r>
+        <w:t xml:space="preserve"> v3.2</w:t>
+      </w:r>
+    </w:p>
+    <w:p>
+      <w:pPr>
+        <w:jc w:val="both"/>
+      </w:pPr>
+      <w:r>
+        <w:t>Some additional packages might be required depending on your operating system, such as the following:</w:t>
+      </w:r>
+    </w:p>
+    <w:p>
+      <w:pPr>
+        <w:pStyle w:val="ListParagraph"/>
+        <w:numPr>
+          <w:ilvl w:val="0"/>
+          <w:numId w:val="6"/>
+        </w:numPr>
+        <w:jc w:val="both"/>
+      </w:pPr>
       <w:commentRangeStart w:id="0"/>
       <w:proofErr w:type="spellStart"/>
       <w:r>
@@ -1251,15 +1277,20 @@
       </w:r>
       <w:proofErr w:type="spellEnd"/>
       <w:r>
-        <w:t xml:space="preserve">, </w:t>
-      </w:r>
-      <w:proofErr w:type="spellStart"/>
-      <w:r>
-        <w:t>wget</w:t>
-      </w:r>
-      <w:proofErr w:type="spellEnd"/>
-      <w:r>
-        <w:t>, bio,</w:t>
+        <w:t xml:space="preserve"> </w:t>
+      </w:r>
+    </w:p>
+    <w:p>
+      <w:pPr>
+        <w:pStyle w:val="ListParagraph"/>
+        <w:numPr>
+          <w:ilvl w:val="0"/>
+          <w:numId w:val="6"/>
+        </w:numPr>
+        <w:jc w:val="both"/>
+      </w:pPr>
+      <w:r>
+        <w:t>bio</w:t>
       </w:r>
       <w:commentRangeEnd w:id="0"/>
       <w:r>
@@ -1520,6 +1551,7 @@
         <w:t xml:space="preserve"> </w:t>
       </w:r>
       <w:commentRangeStart w:id="2"/>
+      <w:commentRangeStart w:id="3"/>
       <w:r>
         <w:t>tutorials</w:t>
       </w:r>
@@ -1530,6 +1562,13 @@
         </w:rPr>
         <w:commentReference w:id="2"/>
       </w:r>
+      <w:commentRangeEnd w:id="3"/>
+      <w:r>
+        <w:rPr>
+          <w:rStyle w:val="CommentReference"/>
+        </w:rPr>
+        <w:commentReference w:id="3"/>
+      </w:r>
       <w:r>
         <w:t xml:space="preserve">. Once this step is finished it is possible to use the functions of the pipeline by importing them inside the </w:t>
       </w:r>
@@ -1566,7 +1605,7 @@
       <w:r>
         <w:t xml:space="preserve">` from the </w:t>
       </w:r>
-      <w:commentRangeStart w:id="3"/>
+      <w:commentRangeStart w:id="4"/>
       <w:r>
         <w:t>GitLab repository</w:t>
       </w:r>
@@ -1576,12 +1615,12 @@
       <w:r>
         <w:t xml:space="preserve"> </w:t>
       </w:r>
-      <w:commentRangeEnd w:id="3"/>
+      <w:commentRangeEnd w:id="4"/>
       <w:r>
         <w:rPr>
           <w:rStyle w:val="CommentReference"/>
         </w:rPr>
-        <w:commentReference w:id="3"/>
+        <w:commentReference w:id="4"/>
       </w:r>
       <w:r>
         <w:t xml:space="preserve">This directory should be placed in the location as in </w:t>
@@ -1671,6 +1710,7 @@
         <w:rPr>
           <w:rFonts w:ascii="Malgun Gothic Semilight" w:eastAsia="Malgun Gothic Semilight" w:hAnsi="Malgun Gothic Semilight" w:cs="Malgun Gothic Semilight"/>
         </w:rPr>
+        <w:lastRenderedPageBreak/>
         <w:t>python call_full_analysis.py -r "./inputs" -</w:t>
       </w:r>
       <w:proofErr w:type="spellStart"/>
@@ -1740,10 +1780,8 @@
           <w:bCs/>
           <w:color w:val="auto"/>
         </w:rPr>
-        <w:lastRenderedPageBreak/>
         <w:t>F</w:t>
       </w:r>
-      <w:commentRangeStart w:id="4"/>
       <w:r>
         <w:rPr>
           <w:b/>
@@ -1751,15 +1789,6 @@
           <w:color w:val="auto"/>
         </w:rPr>
         <w:t>eatures</w:t>
-      </w:r>
-      <w:commentRangeEnd w:id="4"/>
-      <w:r>
-        <w:rPr>
-          <w:b/>
-          <w:bCs/>
-          <w:color w:val="auto"/>
-        </w:rPr>
-        <w:commentReference w:id="4"/>
       </w:r>
       <w:r>
         <w:rPr>
@@ -2877,6 +2906,7 @@
         <w:jc w:val="both"/>
       </w:pPr>
       <w:r>
+        <w:lastRenderedPageBreak/>
         <w:t>The</w:t>
       </w:r>
       <w:r>
@@ -3078,7 +3108,6 @@
           <w:bCs/>
           <w:color w:val="auto"/>
         </w:rPr>
-        <w:lastRenderedPageBreak/>
         <w:t>Usage</w:t>
       </w:r>
     </w:p>
@@ -3933,6 +3962,7 @@
     <w:p>
       <w:proofErr w:type="spellStart"/>
       <w:r>
+        <w:lastRenderedPageBreak/>
         <w:t>set_bounds_obj</w:t>
       </w:r>
       <w:proofErr w:type="spellEnd"/>
@@ -3995,7 +4025,6 @@
         <w:ind w:left="720"/>
       </w:pPr>
       <w:r>
-        <w:lastRenderedPageBreak/>
         <w:t>Set the upper bound of the biomass reaction and the lb of the uptake reaction for optimization of consumption. It uses the float value of the growth rate on the preferred carbon source (resulting from </w:t>
       </w:r>
       <w:proofErr w:type="spellStart"/>
@@ -4577,6 +4606,7 @@
         <w:ind w:left="720"/>
       </w:pPr>
       <w:r>
+        <w:lastRenderedPageBreak/>
         <w:t xml:space="preserve">    </w:t>
       </w:r>
       <w:r>
@@ -4641,7 +4671,6 @@
           <w:b/>
           <w:bCs/>
         </w:rPr>
-        <w:lastRenderedPageBreak/>
         <w:t>Return:</w:t>
       </w:r>
     </w:p>
@@ -5200,6 +5229,7 @@
         <w:ind w:left="720"/>
       </w:pPr>
       <w:r>
+        <w:lastRenderedPageBreak/>
         <w:t xml:space="preserve">                   - </w:t>
       </w:r>
       <w:proofErr w:type="spellStart"/>
@@ -5262,7 +5292,6 @@
     </w:p>
     <w:p>
       <w:r>
-        <w:lastRenderedPageBreak/>
         <w:t>                     </w:t>
       </w:r>
     </w:p>
@@ -5886,6 +5915,7 @@
         <w:ind w:left="720"/>
       </w:pPr>
       <w:r>
+        <w:lastRenderedPageBreak/>
         <w:t>    </w:t>
       </w:r>
       <w:proofErr w:type="spellStart"/>
@@ -5966,7 +5996,6 @@
         <w:ind w:left="720"/>
       </w:pPr>
       <w:r>
-        <w:lastRenderedPageBreak/>
         <w:t>    </w:t>
       </w:r>
       <w:proofErr w:type="spellStart"/>
@@ -9670,6 +9699,7 @@
         <w:t> growing on glucose and producing itaconic acid.</w:t>
       </w:r>
     </w:p>
+    <w:p/>
     <w:p>
       <w:pPr>
         <w:pStyle w:val="Heading1"/>
@@ -9788,6 +9818,10 @@
         <w:t xml:space="preserve"> </w:t>
       </w:r>
       <w:r>
+        <w:rPr>
+          <w:i/>
+          <w:iCs/>
+        </w:rPr>
         <w:t>v</w:t>
       </w:r>
       <w:r>
@@ -10079,7 +10113,11 @@
       </w:r>
       <w:proofErr w:type="spellEnd"/>
       <w:r>
-        <w:t xml:space="preserve"> as independent </w:t>
+        <w:t xml:space="preserve"> as </w:t>
+      </w:r>
+      <w:r>
+        <w:lastRenderedPageBreak/>
+        <w:t xml:space="preserve">independent </w:t>
       </w:r>
       <w:proofErr w:type="spellStart"/>
       <w:r>
@@ -10124,7 +10162,6 @@
           <w:bCs/>
           <w:color w:val="auto"/>
         </w:rPr>
-        <w:lastRenderedPageBreak/>
         <w:t>References</w:t>
       </w:r>
     </w:p>
@@ -10587,32 +10624,7 @@
         </w:rPr>
       </w:pPr>
     </w:p>
-    <w:p>
-      <w:proofErr w:type="spellStart"/>
-      <w:r>
-        <w:t>Jkdncksl</w:t>
-      </w:r>
-      <w:proofErr w:type="spellEnd"/>
-      <w:r>
-        <w:t xml:space="preserve"> </w:t>
-      </w:r>
-      <w:proofErr w:type="spellStart"/>
-      <w:r>
-        <w:t>lkndcms</w:t>
-      </w:r>
-      <w:proofErr w:type="spellEnd"/>
-      <w:r>
-        <w:t xml:space="preserve">  </w:t>
-      </w:r>
-      <w:proofErr w:type="spellStart"/>
-      <w:r>
-        <w:t>mflkdflkn</w:t>
-      </w:r>
-      <w:proofErr w:type="spellEnd"/>
-      <w:r>
-        <w:t xml:space="preserve">  </w:t>
-      </w:r>
-    </w:p>
+    <w:p/>
     <w:sectPr>
       <w:pgSz w:w="11906" w:h="16838"/>
       <w:pgMar w:top="1440" w:right="1440" w:bottom="1440" w:left="1440" w:header="708" w:footer="708" w:gutter="0"/>
@@ -10665,18 +10677,40 @@
       </w:r>
     </w:p>
   </w:comment>
-  <w:comment w:id="3" w:author="Poli, Delielena" w:date="2021-02-22T16:39:00Z" w:initials="PD">
+  <w:comment w:id="3" w:author="Poli, Delielena" w:date="2021-03-15T16:24:00Z" w:initials="PD">
     <w:p>
       <w:pPr>
         <w:pStyle w:val="CommentText"/>
       </w:pPr>
       <w:r>
+        <w:t xml:space="preserve">The </w:t>
+      </w:r>
+      <w:r>
         <w:rPr>
           <w:rStyle w:val="CommentReference"/>
         </w:rPr>
         <w:annotationRef/>
       </w:r>
       <w:r>
+        <w:t>latter</w:t>
+      </w:r>
+      <w:r>
+        <w:t xml:space="preserve"> is how it has been done </w:t>
+      </w:r>
+    </w:p>
+  </w:comment>
+  <w:comment w:id="4" w:author="Poli, Delielena" w:date="2021-02-22T16:39:00Z" w:initials="PD">
+    <w:p>
+      <w:pPr>
+        <w:pStyle w:val="CommentText"/>
+      </w:pPr>
+      <w:r>
+        <w:rPr>
+          <w:rStyle w:val="CommentReference"/>
+        </w:rPr>
+        <w:annotationRef/>
+      </w:r>
+      <w:r>
         <w:t xml:space="preserve">Add to </w:t>
       </w:r>
       <w:proofErr w:type="spellStart"/>
@@ -10686,22 +10720,6 @@
       <w:proofErr w:type="spellEnd"/>
       <w:r>
         <w:t xml:space="preserve"> repo and add intro in README</w:t>
-      </w:r>
-    </w:p>
-  </w:comment>
-  <w:comment w:id="4" w:author="Poli, Delielena" w:date="2021-02-02T12:21:00Z" w:initials="PD">
-    <w:p>
-      <w:pPr>
-        <w:pStyle w:val="CommentText"/>
-      </w:pPr>
-      <w:r>
-        <w:rPr>
-          <w:rStyle w:val="CommentReference"/>
-        </w:rPr>
-        <w:annotationRef/>
-      </w:r>
-      <w:r>
-        <w:t>Not sure if it is in the right position</w:t>
       </w:r>
     </w:p>
   </w:comment>
@@ -10756,11 +10774,11 @@
 <file path=word/commentsExtended.xml><?xml version="1.0" encoding="utf-8"?>
 <w15:commentsEx xmlns:wpc="http://schemas.microsoft.com/office/word/2010/wordprocessingCanvas" xmlns:cx="http://schemas.microsoft.com/office/drawing/2014/chartex" xmlns:cx1="http://schemas.microsoft.com/office/drawing/2015/9/8/chartex" xmlns:cx2="http://schemas.microsoft.com/office/drawing/2015/10/21/chartex" xmlns:cx3="http://schemas.microsoft.com/office/drawing/2016/5/9/chartex" xmlns:cx4="http://schemas.microsoft.com/office/drawing/2016/5/10/chartex" xmlns:cx5="http://schemas.microsoft.com/office/drawing/2016/5/11/chartex" xmlns:cx6="http://schemas.microsoft.com/office/drawing/2016/5/12/chartex" xmlns:cx7="http://schemas.microsoft.com/office/drawing/2016/5/13/chartex" xmlns:cx8="http://schemas.microsoft.com/office/drawing/2016/5/14/chartex" xmlns:mc="http://schemas.openxmlformats.org/markup-compatibility/2006" xmlns:aink="http://schemas.microsoft.com/office/drawing/2016/ink" xmlns:am3d="http://schemas.microsoft.com/office/drawing/2017/model3d" xmlns:o="urn:schemas-microsoft-com:office:office" xmlns:r="http://schemas.openxmlformats.org/officeDocument/2006/relationships" xmlns:m="http://schemas.openxmlformats.org/officeDocument/2006/math" xmlns:v="urn:schemas-microsoft-com:vml" xmlns:wp14="http://schemas.microsoft.com/office/word/2010/wordprocessingDrawing" xmlns:wp="http://schemas.openxmlformats.org/drawingml/2006/wordprocessingDrawing" xmlns:w10="urn:schemas-microsoft-com:office:word" xmlns:w="http://schemas.openxmlformats.org/wordprocessingml/2006/main" xmlns:w14="http://schemas.microsoft.com/office/word/2010/wordml" xmlns:w15="http://schemas.microsoft.com/office/word/2012/wordml" xmlns:w16cex="http://schemas.microsoft.com/office/word/2018/wordml/cex" xmlns:w16cid="http://schemas.microsoft.com/office/word/2016/wordml/cid" xmlns:w16="http://schemas.microsoft.com/office/word/2018/wordml" xmlns:w16se="http://schemas.microsoft.com/office/word/2015/wordml/symex" xmlns:wpg="http://schemas.microsoft.com/office/word/2010/wordprocessingGroup" xmlns:wpi="http://schemas.microsoft.com/office/word/2010/wordprocessingInk" xmlns:wne="http://schemas.microsoft.com/office/word/2006/wordml" xmlns:wps="http://schemas.microsoft.com/office/word/2010/wordprocessingShape" mc:Ignorable="w14 w15 w16se w16cid w16 w16cex wp14">
   <w15:commentEx w15:paraId="2B5E8983" w15:done="0"/>
-  <w15:commentEx w15:paraId="5980C97C" w15:done="0"/>
-  <w15:commentEx w15:paraId="3AD1E0F3" w15:done="0"/>
-  <w15:commentEx w15:paraId="03CA6E59" w15:done="0"/>
-  <w15:commentEx w15:paraId="09CAFBEB" w15:done="0"/>
-  <w15:commentEx w15:paraId="7ADEBE6B" w15:done="0"/>
+  <w15:commentEx w15:paraId="5980C97C" w15:done="1"/>
+  <w15:commentEx w15:paraId="5E53CC95" w15:paraIdParent="5980C97C" w15:done="1"/>
+  <w15:commentEx w15:paraId="3AD1E0F3" w15:done="1"/>
+  <w15:commentEx w15:paraId="09CAFBEB" w15:done="1"/>
+  <w15:commentEx w15:paraId="7ADEBE6B" w15:done="1"/>
 </w15:commentsEx>
 </file>
 
@@ -10768,8 +10786,8 @@
 <w16cex:commentsExtensible xmlns:wpc="http://schemas.microsoft.com/office/word/2010/wordprocessingCanvas" xmlns:cx="http://schemas.microsoft.com/office/drawing/2014/chartex" xmlns:cx1="http://schemas.microsoft.com/office/drawing/2015/9/8/chartex" xmlns:cx2="http://schemas.microsoft.com/office/drawing/2015/10/21/chartex" xmlns:cx3="http://schemas.microsoft.com/office/drawing/2016/5/9/chartex" xmlns:cx4="http://schemas.microsoft.com/office/drawing/2016/5/10/chartex" xmlns:cx5="http://schemas.microsoft.com/office/drawing/2016/5/11/chartex" xmlns:cx6="http://schemas.microsoft.com/office/drawing/2016/5/12/chartex" xmlns:cx7="http://schemas.microsoft.com/office/drawing/2016/5/13/chartex" xmlns:cx8="http://schemas.microsoft.com/office/drawing/2016/5/14/chartex" xmlns:mc="http://schemas.openxmlformats.org/markup-compatibility/2006" xmlns:aink="http://schemas.microsoft.com/office/drawing/2016/ink" xmlns:am3d="http://schemas.microsoft.com/office/drawing/2017/model3d" xmlns:o="urn:schemas-microsoft-com:office:office" xmlns:r="http://schemas.openxmlformats.org/officeDocument/2006/relationships" xmlns:m="http://schemas.openxmlformats.org/officeDocument/2006/math" xmlns:v="urn:schemas-microsoft-com:vml" xmlns:wp14="http://schemas.microsoft.com/office/word/2010/wordprocessingDrawing" xmlns:wp="http://schemas.openxmlformats.org/drawingml/2006/wordprocessingDrawing" xmlns:w10="urn:schemas-microsoft-com:office:word" xmlns:w="http://schemas.openxmlformats.org/wordprocessingml/2006/main" xmlns:w14="http://schemas.microsoft.com/office/word/2010/wordml" xmlns:w15="http://schemas.microsoft.com/office/word/2012/wordml" xmlns:w16cex="http://schemas.microsoft.com/office/word/2018/wordml/cex" xmlns:w16cid="http://schemas.microsoft.com/office/word/2016/wordml/cid" xmlns:w16="http://schemas.microsoft.com/office/word/2018/wordml" xmlns:w16se="http://schemas.microsoft.com/office/word/2015/wordml/symex" xmlns:wpg="http://schemas.microsoft.com/office/word/2010/wordprocessingGroup" xmlns:wpi="http://schemas.microsoft.com/office/word/2010/wordprocessingInk" xmlns:wne="http://schemas.microsoft.com/office/word/2006/wordml" xmlns:wps="http://schemas.microsoft.com/office/word/2010/wordprocessingShape" mc:Ignorable="w14 w15 w16se w16cid w16 w16cex wp14">
   <w16cex:commentExtensible w16cex:durableId="23F4BEFD" w16cex:dateUtc="2021-03-11T15:08:00Z"/>
   <w16cex:commentExtensible w16cex:durableId="23DE59BA" w16cex:dateUtc="2021-02-22T15:26:00Z"/>
+  <w16cex:commentExtensible w16cex:durableId="23FA08B4" w16cex:dateUtc="2021-03-15T15:24:00Z"/>
   <w16cex:commentExtensible w16cex:durableId="23DE5CDF" w16cex:dateUtc="2021-02-22T15:39:00Z"/>
-  <w16cex:commentExtensible w16cex:durableId="23C3C23B" w16cex:dateUtc="2021-02-02T11:21:00Z"/>
   <w16cex:commentExtensible w16cex:durableId="23DE7E91" w16cex:dateUtc="2021-02-22T18:03:00Z"/>
   <w16cex:commentExtensible w16cex:durableId="23DE7DF5" w16cex:dateUtc="2021-02-22T18:01:00Z"/>
 </w16cex:commentsExtensible>
@@ -10779,8 +10797,8 @@
 <w16cid:commentsIds xmlns:wpc="http://schemas.microsoft.com/office/word/2010/wordprocessingCanvas" xmlns:cx="http://schemas.microsoft.com/office/drawing/2014/chartex" xmlns:cx1="http://schemas.microsoft.com/office/drawing/2015/9/8/chartex" xmlns:cx2="http://schemas.microsoft.com/office/drawing/2015/10/21/chartex" xmlns:cx3="http://schemas.microsoft.com/office/drawing/2016/5/9/chartex" xmlns:cx4="http://schemas.microsoft.com/office/drawing/2016/5/10/chartex" xmlns:cx5="http://schemas.microsoft.com/office/drawing/2016/5/11/chartex" xmlns:cx6="http://schemas.microsoft.com/office/drawing/2016/5/12/chartex" xmlns:cx7="http://schemas.microsoft.com/office/drawing/2016/5/13/chartex" xmlns:cx8="http://schemas.microsoft.com/office/drawing/2016/5/14/chartex" xmlns:mc="http://schemas.openxmlformats.org/markup-compatibility/2006" xmlns:aink="http://schemas.microsoft.com/office/drawing/2016/ink" xmlns:am3d="http://schemas.microsoft.com/office/drawing/2017/model3d" xmlns:o="urn:schemas-microsoft-com:office:office" xmlns:r="http://schemas.openxmlformats.org/officeDocument/2006/relationships" xmlns:m="http://schemas.openxmlformats.org/officeDocument/2006/math" xmlns:v="urn:schemas-microsoft-com:vml" xmlns:wp14="http://schemas.microsoft.com/office/word/2010/wordprocessingDrawing" xmlns:wp="http://schemas.openxmlformats.org/drawingml/2006/wordprocessingDrawing" xmlns:w10="urn:schemas-microsoft-com:office:word" xmlns:w="http://schemas.openxmlformats.org/wordprocessingml/2006/main" xmlns:w14="http://schemas.microsoft.com/office/word/2010/wordml" xmlns:w15="http://schemas.microsoft.com/office/word/2012/wordml" xmlns:w16cex="http://schemas.microsoft.com/office/word/2018/wordml/cex" xmlns:w16cid="http://schemas.microsoft.com/office/word/2016/wordml/cid" xmlns:w16="http://schemas.microsoft.com/office/word/2018/wordml" xmlns:w16se="http://schemas.microsoft.com/office/word/2015/wordml/symex" xmlns:wpg="http://schemas.microsoft.com/office/word/2010/wordprocessingGroup" xmlns:wpi="http://schemas.microsoft.com/office/word/2010/wordprocessingInk" xmlns:wne="http://schemas.microsoft.com/office/word/2006/wordml" xmlns:wps="http://schemas.microsoft.com/office/word/2010/wordprocessingShape" mc:Ignorable="w14 w15 w16se w16cid w16 w16cex wp14">
   <w16cid:commentId w16cid:paraId="2B5E8983" w16cid:durableId="23F4BEFD"/>
   <w16cid:commentId w16cid:paraId="5980C97C" w16cid:durableId="23DE59BA"/>
+  <w16cid:commentId w16cid:paraId="5E53CC95" w16cid:durableId="23FA08B4"/>
   <w16cid:commentId w16cid:paraId="3AD1E0F3" w16cid:durableId="23DE5CDF"/>
-  <w16cid:commentId w16cid:paraId="03CA6E59" w16cid:durableId="23C3C23B"/>
   <w16cid:commentId w16cid:paraId="09CAFBEB" w16cid:durableId="23DE7E91"/>
   <w16cid:commentId w16cid:paraId="7ADEBE6B" w16cid:durableId="23DE7DF5"/>
 </w16cid:commentsIds>
@@ -13306,6 +13324,7 @@
   <w:style w:type="character" w:default="1" w:styleId="DefaultParagraphFont">
     <w:name w:val="Default Paragraph Font"/>
     <w:uiPriority w:val="1"/>
+    <w:semiHidden/>
     <w:unhideWhenUsed/>
   </w:style>
   <w:style w:type="table" w:default="1" w:styleId="TableNormal">

</xml_diff>